<commit_message>
Coverted to API Controllers
</commit_message>
<xml_diff>
--- a/LIBRARY MANAGEMENT SYSTEM.docx
+++ b/LIBRARY MANAGEMENT SYSTEM.docx
@@ -372,16 +372,7 @@
           <w:sz w:val="19"/>
           <w:szCs w:val="19"/>
         </w:rPr>
-        <w:t xml:space="preserve"> </w:t>
-      </w:r>
-      <w:r>
-        <w:rPr>
-          <w:rFonts w:ascii="Consolas" w:hAnsi="Consolas" w:cs="Consolas"/>
-          <w:color w:val="808080"/>
-          <w:sz w:val="19"/>
-          <w:szCs w:val="19"/>
-        </w:rPr>
-        <w:t>NOT</w:t>
+        <w:t xml:space="preserve"> NOT</w:t>
       </w:r>
       <w:r>
         <w:rPr>
@@ -498,16 +489,7 @@
           <w:sz w:val="19"/>
           <w:szCs w:val="19"/>
         </w:rPr>
-        <w:t xml:space="preserve"> </w:t>
-      </w:r>
-      <w:r>
-        <w:rPr>
-          <w:rFonts w:ascii="Consolas" w:hAnsi="Consolas" w:cs="Consolas"/>
-          <w:color w:val="808080"/>
-          <w:sz w:val="19"/>
-          <w:szCs w:val="19"/>
-        </w:rPr>
-        <w:t>NOT</w:t>
+        <w:t xml:space="preserve"> NOT</w:t>
       </w:r>
       <w:r>
         <w:rPr>
@@ -604,16 +586,7 @@
           <w:sz w:val="19"/>
           <w:szCs w:val="19"/>
         </w:rPr>
-        <w:t xml:space="preserve"> </w:t>
-      </w:r>
-      <w:r>
-        <w:rPr>
-          <w:rFonts w:ascii="Consolas" w:hAnsi="Consolas" w:cs="Consolas"/>
-          <w:color w:val="808080"/>
-          <w:sz w:val="19"/>
-          <w:szCs w:val="19"/>
-        </w:rPr>
-        <w:t>NOT</w:t>
+        <w:t xml:space="preserve"> NOT</w:t>
       </w:r>
       <w:r>
         <w:rPr>
@@ -3225,99 +3198,1459 @@
       </w:pPr>
     </w:p>
     <w:p>
-      <w:pPr>
-        <w:autoSpaceDE w:val="0"/>
-        <w:autoSpaceDN w:val="0"/>
-        <w:adjustRightInd w:val="0"/>
-        <w:spacing w:after="0" w:line="240" w:lineRule="auto"/>
-        <w:rPr>
-          <w:rFonts w:ascii="Consolas" w:hAnsi="Consolas" w:cs="Consolas"/>
-          <w:color w:val="808080"/>
-          <w:sz w:val="19"/>
-          <w:szCs w:val="19"/>
-        </w:rPr>
-      </w:pPr>
-    </w:p>
-    <w:p>
-      <w:pPr>
-        <w:autoSpaceDE w:val="0"/>
-        <w:autoSpaceDN w:val="0"/>
-        <w:adjustRightInd w:val="0"/>
-        <w:spacing w:after="0" w:line="240" w:lineRule="auto"/>
-        <w:rPr>
-          <w:rFonts w:ascii="Consolas" w:hAnsi="Consolas" w:cs="Consolas"/>
-          <w:color w:val="808080"/>
-          <w:sz w:val="19"/>
-          <w:szCs w:val="19"/>
-        </w:rPr>
-      </w:pPr>
-    </w:p>
-    <w:p>
-      <w:r>
-        <w:lastRenderedPageBreak/>
-        <w:t>Notes:</w:t>
+      <w:r>
+        <w:t xml:space="preserve">Used Entity Framework </w:t>
+      </w:r>
+      <w:r>
+        <w:t>Code first</w:t>
+      </w:r>
+      <w:r>
+        <w:t xml:space="preserve"> </w:t>
+      </w:r>
+      <w:proofErr w:type="gramStart"/>
+      <w:r>
+        <w:t>approach .</w:t>
+      </w:r>
+      <w:proofErr w:type="gramEnd"/>
+    </w:p>
+    <w:p/>
+    <w:p/>
+    <w:p>
+      <w:pPr>
+        <w:shd w:val="clear" w:color="auto" w:fill="FFFFFE"/>
+        <w:spacing w:line="270" w:lineRule="atLeast"/>
+        <w:rPr>
+          <w:rFonts w:ascii="Courier New" w:eastAsia="Times New Roman" w:hAnsi="Courier New" w:cs="Courier New"/>
+          <w:color w:val="000000"/>
+          <w:sz w:val="18"/>
+          <w:szCs w:val="18"/>
+        </w:rPr>
+      </w:pPr>
+      <w:r>
+        <w:t xml:space="preserve">JSON </w:t>
+      </w:r>
+      <w:r>
+        <w:t>Input for Books</w:t>
+      </w:r>
+      <w:r>
+        <w:t xml:space="preserve">: </w:t>
+      </w:r>
+      <w:r>
+        <w:t>create</w:t>
+      </w:r>
+      <w:r>
+        <w:t xml:space="preserve"> and update</w:t>
       </w:r>
       <w:r>
         <w:br/>
       </w:r>
       <w:r>
+        <w:rPr>
+          <w:rFonts w:ascii="Courier New" w:eastAsia="Times New Roman" w:hAnsi="Courier New" w:cs="Courier New"/>
+          <w:color w:val="000000"/>
+          <w:sz w:val="18"/>
+          <w:szCs w:val="18"/>
+        </w:rPr>
+        <w:t>{</w:t>
+      </w:r>
+    </w:p>
+    <w:p>
+      <w:pPr>
+        <w:shd w:val="clear" w:color="auto" w:fill="FFFFFE"/>
+        <w:spacing w:after="0" w:line="270" w:lineRule="atLeast"/>
+        <w:rPr>
+          <w:rFonts w:ascii="Courier New" w:eastAsia="Times New Roman" w:hAnsi="Courier New" w:cs="Courier New"/>
+          <w:color w:val="000000"/>
+          <w:sz w:val="18"/>
+          <w:szCs w:val="18"/>
+        </w:rPr>
+      </w:pPr>
+      <w:r>
+        <w:rPr>
+          <w:rFonts w:ascii="Courier New" w:eastAsia="Times New Roman" w:hAnsi="Courier New" w:cs="Courier New"/>
+          <w:color w:val="000000"/>
+          <w:sz w:val="18"/>
+          <w:szCs w:val="18"/>
+        </w:rPr>
+        <w:t>    </w:t>
+      </w:r>
+      <w:r>
+        <w:rPr>
+          <w:rFonts w:ascii="Courier New" w:eastAsia="Times New Roman" w:hAnsi="Courier New" w:cs="Courier New"/>
+          <w:color w:val="A31515"/>
+          <w:sz w:val="18"/>
+          <w:szCs w:val="18"/>
+        </w:rPr>
+        <w:t>"title"</w:t>
+      </w:r>
+      <w:r>
+        <w:rPr>
+          <w:rFonts w:ascii="Courier New" w:eastAsia="Times New Roman" w:hAnsi="Courier New" w:cs="Courier New"/>
+          <w:color w:val="000000"/>
+          <w:sz w:val="18"/>
+          <w:szCs w:val="18"/>
+        </w:rPr>
+        <w:t>: </w:t>
+      </w:r>
+      <w:r>
+        <w:rPr>
+          <w:rFonts w:ascii="Courier New" w:eastAsia="Times New Roman" w:hAnsi="Courier New" w:cs="Courier New"/>
+          <w:color w:val="0451A5"/>
+          <w:sz w:val="18"/>
+          <w:szCs w:val="18"/>
+        </w:rPr>
+        <w:t>"Historical Journeys"</w:t>
+      </w:r>
+      <w:r>
+        <w:rPr>
+          <w:rFonts w:ascii="Courier New" w:eastAsia="Times New Roman" w:hAnsi="Courier New" w:cs="Courier New"/>
+          <w:color w:val="000000"/>
+          <w:sz w:val="18"/>
+          <w:szCs w:val="18"/>
+        </w:rPr>
+        <w:t>,</w:t>
+      </w:r>
+    </w:p>
+    <w:p>
+      <w:pPr>
+        <w:shd w:val="clear" w:color="auto" w:fill="FFFFFE"/>
+        <w:spacing w:after="0" w:line="270" w:lineRule="atLeast"/>
+        <w:rPr>
+          <w:rFonts w:ascii="Courier New" w:eastAsia="Times New Roman" w:hAnsi="Courier New" w:cs="Courier New"/>
+          <w:color w:val="000000"/>
+          <w:sz w:val="18"/>
+          <w:szCs w:val="18"/>
+        </w:rPr>
+      </w:pPr>
+      <w:r>
+        <w:rPr>
+          <w:rFonts w:ascii="Courier New" w:eastAsia="Times New Roman" w:hAnsi="Courier New" w:cs="Courier New"/>
+          <w:color w:val="000000"/>
+          <w:sz w:val="18"/>
+          <w:szCs w:val="18"/>
+        </w:rPr>
+        <w:t>    </w:t>
+      </w:r>
+      <w:r>
+        <w:rPr>
+          <w:rFonts w:ascii="Courier New" w:eastAsia="Times New Roman" w:hAnsi="Courier New" w:cs="Courier New"/>
+          <w:color w:val="A31515"/>
+          <w:sz w:val="18"/>
+          <w:szCs w:val="18"/>
+        </w:rPr>
+        <w:t>"author"</w:t>
+      </w:r>
+      <w:r>
+        <w:rPr>
+          <w:rFonts w:ascii="Courier New" w:eastAsia="Times New Roman" w:hAnsi="Courier New" w:cs="Courier New"/>
+          <w:color w:val="000000"/>
+          <w:sz w:val="18"/>
+          <w:szCs w:val="18"/>
+        </w:rPr>
+        <w:t>: </w:t>
+      </w:r>
+      <w:r>
+        <w:rPr>
+          <w:rFonts w:ascii="Courier New" w:eastAsia="Times New Roman" w:hAnsi="Courier New" w:cs="Courier New"/>
+          <w:color w:val="0451A5"/>
+          <w:sz w:val="18"/>
+          <w:szCs w:val="18"/>
+        </w:rPr>
+        <w:t>"Samuel Turner"</w:t>
+      </w:r>
+      <w:r>
+        <w:rPr>
+          <w:rFonts w:ascii="Courier New" w:eastAsia="Times New Roman" w:hAnsi="Courier New" w:cs="Courier New"/>
+          <w:color w:val="000000"/>
+          <w:sz w:val="18"/>
+          <w:szCs w:val="18"/>
+        </w:rPr>
+        <w:t>,</w:t>
+      </w:r>
+    </w:p>
+    <w:p>
+      <w:pPr>
+        <w:shd w:val="clear" w:color="auto" w:fill="FFFFFE"/>
+        <w:spacing w:after="0" w:line="270" w:lineRule="atLeast"/>
+        <w:rPr>
+          <w:rFonts w:ascii="Courier New" w:eastAsia="Times New Roman" w:hAnsi="Courier New" w:cs="Courier New"/>
+          <w:color w:val="000000"/>
+          <w:sz w:val="18"/>
+          <w:szCs w:val="18"/>
+        </w:rPr>
+      </w:pPr>
+      <w:r>
+        <w:rPr>
+          <w:rFonts w:ascii="Courier New" w:eastAsia="Times New Roman" w:hAnsi="Courier New" w:cs="Courier New"/>
+          <w:color w:val="000000"/>
+          <w:sz w:val="18"/>
+          <w:szCs w:val="18"/>
+        </w:rPr>
+        <w:t>    </w:t>
+      </w:r>
+      <w:r>
+        <w:rPr>
+          <w:rFonts w:ascii="Courier New" w:eastAsia="Times New Roman" w:hAnsi="Courier New" w:cs="Courier New"/>
+          <w:color w:val="A31515"/>
+          <w:sz w:val="18"/>
+          <w:szCs w:val="18"/>
+        </w:rPr>
+        <w:t>"publisher"</w:t>
+      </w:r>
+      <w:r>
+        <w:rPr>
+          <w:rFonts w:ascii="Courier New" w:eastAsia="Times New Roman" w:hAnsi="Courier New" w:cs="Courier New"/>
+          <w:color w:val="000000"/>
+          <w:sz w:val="18"/>
+          <w:szCs w:val="18"/>
+        </w:rPr>
+        <w:t>: </w:t>
+      </w:r>
+      <w:r>
+        <w:rPr>
+          <w:rFonts w:ascii="Courier New" w:eastAsia="Times New Roman" w:hAnsi="Courier New" w:cs="Courier New"/>
+          <w:color w:val="0451A5"/>
+          <w:sz w:val="18"/>
+          <w:szCs w:val="18"/>
+        </w:rPr>
+        <w:t>"History Books Co."</w:t>
+      </w:r>
+      <w:r>
+        <w:rPr>
+          <w:rFonts w:ascii="Courier New" w:eastAsia="Times New Roman" w:hAnsi="Courier New" w:cs="Courier New"/>
+          <w:color w:val="000000"/>
+          <w:sz w:val="18"/>
+          <w:szCs w:val="18"/>
+        </w:rPr>
+        <w:t>,</w:t>
+      </w:r>
+    </w:p>
+    <w:p>
+      <w:pPr>
+        <w:shd w:val="clear" w:color="auto" w:fill="FFFFFE"/>
+        <w:spacing w:after="0" w:line="270" w:lineRule="atLeast"/>
+        <w:rPr>
+          <w:rFonts w:ascii="Courier New" w:eastAsia="Times New Roman" w:hAnsi="Courier New" w:cs="Courier New"/>
+          <w:color w:val="000000"/>
+          <w:sz w:val="18"/>
+          <w:szCs w:val="18"/>
+        </w:rPr>
+      </w:pPr>
+      <w:r>
+        <w:rPr>
+          <w:rFonts w:ascii="Courier New" w:eastAsia="Times New Roman" w:hAnsi="Courier New" w:cs="Courier New"/>
+          <w:color w:val="000000"/>
+          <w:sz w:val="18"/>
+          <w:szCs w:val="18"/>
+        </w:rPr>
+        <w:t>    </w:t>
+      </w:r>
+      <w:r>
+        <w:rPr>
+          <w:rFonts w:ascii="Courier New" w:eastAsia="Times New Roman" w:hAnsi="Courier New" w:cs="Courier New"/>
+          <w:color w:val="A31515"/>
+          <w:sz w:val="18"/>
+          <w:szCs w:val="18"/>
+        </w:rPr>
+        <w:t>"</w:t>
+      </w:r>
+      <w:proofErr w:type="spellStart"/>
+      <w:proofErr w:type="gramStart"/>
+      <w:r>
+        <w:rPr>
+          <w:rFonts w:ascii="Courier New" w:eastAsia="Times New Roman" w:hAnsi="Courier New" w:cs="Courier New"/>
+          <w:color w:val="A31515"/>
+          <w:sz w:val="18"/>
+          <w:szCs w:val="18"/>
+        </w:rPr>
+        <w:t>publication</w:t>
+      </w:r>
+      <w:proofErr w:type="gramEnd"/>
+      <w:r>
+        <w:rPr>
+          <w:rFonts w:ascii="Courier New" w:eastAsia="Times New Roman" w:hAnsi="Courier New" w:cs="Courier New"/>
+          <w:color w:val="A31515"/>
+          <w:sz w:val="18"/>
+          <w:szCs w:val="18"/>
+        </w:rPr>
+        <w:t>_date</w:t>
+      </w:r>
+      <w:proofErr w:type="spellEnd"/>
+      <w:r>
+        <w:rPr>
+          <w:rFonts w:ascii="Courier New" w:eastAsia="Times New Roman" w:hAnsi="Courier New" w:cs="Courier New"/>
+          <w:color w:val="A31515"/>
+          <w:sz w:val="18"/>
+          <w:szCs w:val="18"/>
+        </w:rPr>
+        <w:t>"</w:t>
+      </w:r>
+      <w:r>
+        <w:rPr>
+          <w:rFonts w:ascii="Courier New" w:eastAsia="Times New Roman" w:hAnsi="Courier New" w:cs="Courier New"/>
+          <w:color w:val="000000"/>
+          <w:sz w:val="18"/>
+          <w:szCs w:val="18"/>
+        </w:rPr>
+        <w:t>: </w:t>
+      </w:r>
+      <w:r>
+        <w:rPr>
+          <w:rFonts w:ascii="Courier New" w:eastAsia="Times New Roman" w:hAnsi="Courier New" w:cs="Courier New"/>
+          <w:color w:val="0451A5"/>
+          <w:sz w:val="18"/>
+          <w:szCs w:val="18"/>
+        </w:rPr>
+        <w:t>"2023-07-08T08:00:00Z"</w:t>
+      </w:r>
+      <w:r>
+        <w:rPr>
+          <w:rFonts w:ascii="Courier New" w:eastAsia="Times New Roman" w:hAnsi="Courier New" w:cs="Courier New"/>
+          <w:color w:val="000000"/>
+          <w:sz w:val="18"/>
+          <w:szCs w:val="18"/>
+        </w:rPr>
+        <w:t>,</w:t>
+      </w:r>
+    </w:p>
+    <w:p>
+      <w:pPr>
+        <w:shd w:val="clear" w:color="auto" w:fill="FFFFFE"/>
+        <w:spacing w:after="0" w:line="270" w:lineRule="atLeast"/>
+        <w:rPr>
+          <w:rFonts w:ascii="Courier New" w:eastAsia="Times New Roman" w:hAnsi="Courier New" w:cs="Courier New"/>
+          <w:color w:val="000000"/>
+          <w:sz w:val="18"/>
+          <w:szCs w:val="18"/>
+        </w:rPr>
+      </w:pPr>
+      <w:r>
+        <w:rPr>
+          <w:rFonts w:ascii="Courier New" w:eastAsia="Times New Roman" w:hAnsi="Courier New" w:cs="Courier New"/>
+          <w:color w:val="000000"/>
+          <w:sz w:val="18"/>
+          <w:szCs w:val="18"/>
+        </w:rPr>
+        <w:t>    </w:t>
+      </w:r>
+      <w:r>
+        <w:rPr>
+          <w:rFonts w:ascii="Courier New" w:eastAsia="Times New Roman" w:hAnsi="Courier New" w:cs="Courier New"/>
+          <w:color w:val="A31515"/>
+          <w:sz w:val="18"/>
+          <w:szCs w:val="18"/>
+        </w:rPr>
+        <w:t>"genre"</w:t>
+      </w:r>
+      <w:r>
+        <w:rPr>
+          <w:rFonts w:ascii="Courier New" w:eastAsia="Times New Roman" w:hAnsi="Courier New" w:cs="Courier New"/>
+          <w:color w:val="000000"/>
+          <w:sz w:val="18"/>
+          <w:szCs w:val="18"/>
+        </w:rPr>
+        <w:t>: </w:t>
+      </w:r>
+      <w:r>
+        <w:rPr>
+          <w:rFonts w:ascii="Courier New" w:eastAsia="Times New Roman" w:hAnsi="Courier New" w:cs="Courier New"/>
+          <w:color w:val="0451A5"/>
+          <w:sz w:val="18"/>
+          <w:szCs w:val="18"/>
+        </w:rPr>
+        <w:t>"History"</w:t>
+      </w:r>
+      <w:r>
+        <w:rPr>
+          <w:rFonts w:ascii="Courier New" w:eastAsia="Times New Roman" w:hAnsi="Courier New" w:cs="Courier New"/>
+          <w:color w:val="000000"/>
+          <w:sz w:val="18"/>
+          <w:szCs w:val="18"/>
+        </w:rPr>
+        <w:t>,</w:t>
+      </w:r>
+    </w:p>
+    <w:p>
+      <w:pPr>
+        <w:shd w:val="clear" w:color="auto" w:fill="FFFFFE"/>
+        <w:spacing w:after="0" w:line="270" w:lineRule="atLeast"/>
+        <w:rPr>
+          <w:rFonts w:ascii="Courier New" w:eastAsia="Times New Roman" w:hAnsi="Courier New" w:cs="Courier New"/>
+          <w:color w:val="000000"/>
+          <w:sz w:val="18"/>
+          <w:szCs w:val="18"/>
+        </w:rPr>
+      </w:pPr>
+      <w:r>
+        <w:rPr>
+          <w:rFonts w:ascii="Courier New" w:eastAsia="Times New Roman" w:hAnsi="Courier New" w:cs="Courier New"/>
+          <w:color w:val="000000"/>
+          <w:sz w:val="18"/>
+          <w:szCs w:val="18"/>
+        </w:rPr>
+        <w:t>    </w:t>
+      </w:r>
+      <w:r>
+        <w:rPr>
+          <w:rFonts w:ascii="Courier New" w:eastAsia="Times New Roman" w:hAnsi="Courier New" w:cs="Courier New"/>
+          <w:color w:val="A31515"/>
+          <w:sz w:val="18"/>
+          <w:szCs w:val="18"/>
+        </w:rPr>
+        <w:t>"price"</w:t>
+      </w:r>
+      <w:r>
+        <w:rPr>
+          <w:rFonts w:ascii="Courier New" w:eastAsia="Times New Roman" w:hAnsi="Courier New" w:cs="Courier New"/>
+          <w:color w:val="000000"/>
+          <w:sz w:val="18"/>
+          <w:szCs w:val="18"/>
+        </w:rPr>
+        <w:t>: </w:t>
+      </w:r>
+      <w:r>
+        <w:rPr>
+          <w:rFonts w:ascii="Courier New" w:eastAsia="Times New Roman" w:hAnsi="Courier New" w:cs="Courier New"/>
+          <w:color w:val="098658"/>
+          <w:sz w:val="18"/>
+          <w:szCs w:val="18"/>
+        </w:rPr>
+        <w:t>18.99</w:t>
+      </w:r>
+      <w:r>
+        <w:rPr>
+          <w:rFonts w:ascii="Courier New" w:eastAsia="Times New Roman" w:hAnsi="Courier New" w:cs="Courier New"/>
+          <w:color w:val="000000"/>
+          <w:sz w:val="18"/>
+          <w:szCs w:val="18"/>
+        </w:rPr>
+        <w:t>,</w:t>
+      </w:r>
+    </w:p>
+    <w:p>
+      <w:pPr>
+        <w:shd w:val="clear" w:color="auto" w:fill="FFFFFE"/>
+        <w:spacing w:after="0" w:line="270" w:lineRule="atLeast"/>
+        <w:rPr>
+          <w:rFonts w:ascii="Courier New" w:eastAsia="Times New Roman" w:hAnsi="Courier New" w:cs="Courier New"/>
+          <w:color w:val="000000"/>
+          <w:sz w:val="18"/>
+          <w:szCs w:val="18"/>
+        </w:rPr>
+      </w:pPr>
+      <w:r>
+        <w:rPr>
+          <w:rFonts w:ascii="Courier New" w:eastAsia="Times New Roman" w:hAnsi="Courier New" w:cs="Courier New"/>
+          <w:color w:val="000000"/>
+          <w:sz w:val="18"/>
+          <w:szCs w:val="18"/>
+        </w:rPr>
+        <w:t>    </w:t>
+      </w:r>
+      <w:r>
+        <w:rPr>
+          <w:rFonts w:ascii="Courier New" w:eastAsia="Times New Roman" w:hAnsi="Courier New" w:cs="Courier New"/>
+          <w:color w:val="A31515"/>
+          <w:sz w:val="18"/>
+          <w:szCs w:val="18"/>
+        </w:rPr>
+        <w:t>"barcode"</w:t>
+      </w:r>
+      <w:r>
+        <w:rPr>
+          <w:rFonts w:ascii="Courier New" w:eastAsia="Times New Roman" w:hAnsi="Courier New" w:cs="Courier New"/>
+          <w:color w:val="000000"/>
+          <w:sz w:val="18"/>
+          <w:szCs w:val="18"/>
+        </w:rPr>
+        <w:t>: </w:t>
+      </w:r>
+      <w:r>
+        <w:rPr>
+          <w:rFonts w:ascii="Courier New" w:eastAsia="Times New Roman" w:hAnsi="Courier New" w:cs="Courier New"/>
+          <w:color w:val="0451A5"/>
+          <w:sz w:val="18"/>
+          <w:szCs w:val="18"/>
+        </w:rPr>
+        <w:t>"HISTORY456"</w:t>
+      </w:r>
+      <w:r>
+        <w:rPr>
+          <w:rFonts w:ascii="Courier New" w:eastAsia="Times New Roman" w:hAnsi="Courier New" w:cs="Courier New"/>
+          <w:color w:val="000000"/>
+          <w:sz w:val="18"/>
+          <w:szCs w:val="18"/>
+        </w:rPr>
+        <w:t>,</w:t>
+      </w:r>
+    </w:p>
+    <w:p>
+      <w:pPr>
+        <w:shd w:val="clear" w:color="auto" w:fill="FFFFFE"/>
+        <w:spacing w:after="0" w:line="270" w:lineRule="atLeast"/>
+        <w:rPr>
+          <w:rFonts w:ascii="Courier New" w:eastAsia="Times New Roman" w:hAnsi="Courier New" w:cs="Courier New"/>
+          <w:color w:val="000000"/>
+          <w:sz w:val="18"/>
+          <w:szCs w:val="18"/>
+        </w:rPr>
+      </w:pPr>
+      <w:r>
+        <w:rPr>
+          <w:rFonts w:ascii="Courier New" w:eastAsia="Times New Roman" w:hAnsi="Courier New" w:cs="Courier New"/>
+          <w:color w:val="000000"/>
+          <w:sz w:val="18"/>
+          <w:szCs w:val="18"/>
+        </w:rPr>
+        <w:t>    </w:t>
+      </w:r>
+      <w:r>
+        <w:rPr>
+          <w:rFonts w:ascii="Courier New" w:eastAsia="Times New Roman" w:hAnsi="Courier New" w:cs="Courier New"/>
+          <w:color w:val="A31515"/>
+          <w:sz w:val="18"/>
+          <w:szCs w:val="18"/>
+        </w:rPr>
+        <w:t>"rating"</w:t>
+      </w:r>
+      <w:r>
+        <w:rPr>
+          <w:rFonts w:ascii="Courier New" w:eastAsia="Times New Roman" w:hAnsi="Courier New" w:cs="Courier New"/>
+          <w:color w:val="000000"/>
+          <w:sz w:val="18"/>
+          <w:szCs w:val="18"/>
+        </w:rPr>
+        <w:t>: </w:t>
+      </w:r>
+      <w:r>
+        <w:rPr>
+          <w:rFonts w:ascii="Courier New" w:eastAsia="Times New Roman" w:hAnsi="Courier New" w:cs="Courier New"/>
+          <w:color w:val="098658"/>
+          <w:sz w:val="18"/>
+          <w:szCs w:val="18"/>
+        </w:rPr>
+        <w:t>8</w:t>
+      </w:r>
+      <w:r>
+        <w:rPr>
+          <w:rFonts w:ascii="Courier New" w:eastAsia="Times New Roman" w:hAnsi="Courier New" w:cs="Courier New"/>
+          <w:color w:val="000000"/>
+          <w:sz w:val="18"/>
+          <w:szCs w:val="18"/>
+        </w:rPr>
+        <w:t>,</w:t>
+      </w:r>
+    </w:p>
+    <w:p>
+      <w:pPr>
+        <w:shd w:val="clear" w:color="auto" w:fill="FFFFFE"/>
+        <w:spacing w:after="0" w:line="270" w:lineRule="atLeast"/>
+        <w:rPr>
+          <w:rFonts w:ascii="Courier New" w:eastAsia="Times New Roman" w:hAnsi="Courier New" w:cs="Courier New"/>
+          <w:color w:val="000000"/>
+          <w:sz w:val="18"/>
+          <w:szCs w:val="18"/>
+        </w:rPr>
+      </w:pPr>
+      <w:r>
+        <w:rPr>
+          <w:rFonts w:ascii="Courier New" w:eastAsia="Times New Roman" w:hAnsi="Courier New" w:cs="Courier New"/>
+          <w:color w:val="000000"/>
+          <w:sz w:val="18"/>
+          <w:szCs w:val="18"/>
+        </w:rPr>
+        <w:t>    </w:t>
+      </w:r>
+      <w:r>
+        <w:rPr>
+          <w:rFonts w:ascii="Courier New" w:eastAsia="Times New Roman" w:hAnsi="Courier New" w:cs="Courier New"/>
+          <w:color w:val="A31515"/>
+          <w:sz w:val="18"/>
+          <w:szCs w:val="18"/>
+        </w:rPr>
+        <w:t>"</w:t>
+      </w:r>
+      <w:proofErr w:type="spellStart"/>
+      <w:proofErr w:type="gramStart"/>
+      <w:r>
+        <w:rPr>
+          <w:rFonts w:ascii="Courier New" w:eastAsia="Times New Roman" w:hAnsi="Courier New" w:cs="Courier New"/>
+          <w:color w:val="A31515"/>
+          <w:sz w:val="18"/>
+          <w:szCs w:val="18"/>
+        </w:rPr>
+        <w:t>review</w:t>
+      </w:r>
+      <w:proofErr w:type="gramEnd"/>
+      <w:r>
+        <w:rPr>
+          <w:rFonts w:ascii="Courier New" w:eastAsia="Times New Roman" w:hAnsi="Courier New" w:cs="Courier New"/>
+          <w:color w:val="A31515"/>
+          <w:sz w:val="18"/>
+          <w:szCs w:val="18"/>
+        </w:rPr>
+        <w:t>_count</w:t>
+      </w:r>
+      <w:proofErr w:type="spellEnd"/>
+      <w:r>
+        <w:rPr>
+          <w:rFonts w:ascii="Courier New" w:eastAsia="Times New Roman" w:hAnsi="Courier New" w:cs="Courier New"/>
+          <w:color w:val="A31515"/>
+          <w:sz w:val="18"/>
+          <w:szCs w:val="18"/>
+        </w:rPr>
+        <w:t>"</w:t>
+      </w:r>
+      <w:r>
+        <w:rPr>
+          <w:rFonts w:ascii="Courier New" w:eastAsia="Times New Roman" w:hAnsi="Courier New" w:cs="Courier New"/>
+          <w:color w:val="000000"/>
+          <w:sz w:val="18"/>
+          <w:szCs w:val="18"/>
+        </w:rPr>
+        <w:t>: </w:t>
+      </w:r>
+      <w:r>
+        <w:rPr>
+          <w:rFonts w:ascii="Courier New" w:eastAsia="Times New Roman" w:hAnsi="Courier New" w:cs="Courier New"/>
+          <w:color w:val="098658"/>
+          <w:sz w:val="18"/>
+          <w:szCs w:val="18"/>
+        </w:rPr>
+        <w:t>90</w:t>
+      </w:r>
+      <w:r>
+        <w:rPr>
+          <w:rFonts w:ascii="Courier New" w:eastAsia="Times New Roman" w:hAnsi="Courier New" w:cs="Courier New"/>
+          <w:color w:val="000000"/>
+          <w:sz w:val="18"/>
+          <w:szCs w:val="18"/>
+        </w:rPr>
+        <w:t>,</w:t>
+      </w:r>
+    </w:p>
+    <w:p>
+      <w:pPr>
+        <w:shd w:val="clear" w:color="auto" w:fill="FFFFFE"/>
+        <w:spacing w:after="0" w:line="270" w:lineRule="atLeast"/>
+        <w:rPr>
+          <w:rFonts w:ascii="Courier New" w:eastAsia="Times New Roman" w:hAnsi="Courier New" w:cs="Courier New"/>
+          <w:color w:val="000000"/>
+          <w:sz w:val="18"/>
+          <w:szCs w:val="18"/>
+        </w:rPr>
+      </w:pPr>
+      <w:r>
+        <w:rPr>
+          <w:rFonts w:ascii="Courier New" w:eastAsia="Times New Roman" w:hAnsi="Courier New" w:cs="Courier New"/>
+          <w:color w:val="000000"/>
+          <w:sz w:val="18"/>
+          <w:szCs w:val="18"/>
+        </w:rPr>
+        <w:t>    </w:t>
+      </w:r>
+      <w:r>
+        <w:rPr>
+          <w:rFonts w:ascii="Courier New" w:eastAsia="Times New Roman" w:hAnsi="Courier New" w:cs="Courier New"/>
+          <w:color w:val="A31515"/>
+          <w:sz w:val="18"/>
+          <w:szCs w:val="18"/>
+        </w:rPr>
+        <w:t>"</w:t>
+      </w:r>
+      <w:proofErr w:type="spellStart"/>
+      <w:proofErr w:type="gramStart"/>
+      <w:r>
+        <w:rPr>
+          <w:rFonts w:ascii="Courier New" w:eastAsia="Times New Roman" w:hAnsi="Courier New" w:cs="Courier New"/>
+          <w:color w:val="A31515"/>
+          <w:sz w:val="18"/>
+          <w:szCs w:val="18"/>
+        </w:rPr>
+        <w:t>total</w:t>
+      </w:r>
+      <w:proofErr w:type="gramEnd"/>
+      <w:r>
+        <w:rPr>
+          <w:rFonts w:ascii="Courier New" w:eastAsia="Times New Roman" w:hAnsi="Courier New" w:cs="Courier New"/>
+          <w:color w:val="A31515"/>
+          <w:sz w:val="18"/>
+          <w:szCs w:val="18"/>
+        </w:rPr>
+        <w:t>_copies</w:t>
+      </w:r>
+      <w:proofErr w:type="spellEnd"/>
+      <w:r>
+        <w:rPr>
+          <w:rFonts w:ascii="Courier New" w:eastAsia="Times New Roman" w:hAnsi="Courier New" w:cs="Courier New"/>
+          <w:color w:val="A31515"/>
+          <w:sz w:val="18"/>
+          <w:szCs w:val="18"/>
+        </w:rPr>
+        <w:t>"</w:t>
+      </w:r>
+      <w:r>
+        <w:rPr>
+          <w:rFonts w:ascii="Courier New" w:eastAsia="Times New Roman" w:hAnsi="Courier New" w:cs="Courier New"/>
+          <w:color w:val="000000"/>
+          <w:sz w:val="18"/>
+          <w:szCs w:val="18"/>
+        </w:rPr>
+        <w:t>: </w:t>
+      </w:r>
+      <w:r>
+        <w:rPr>
+          <w:rFonts w:ascii="Courier New" w:eastAsia="Times New Roman" w:hAnsi="Courier New" w:cs="Courier New"/>
+          <w:color w:val="098658"/>
+          <w:sz w:val="18"/>
+          <w:szCs w:val="18"/>
+        </w:rPr>
+        <w:t>6</w:t>
+      </w:r>
+      <w:r>
+        <w:rPr>
+          <w:rFonts w:ascii="Courier New" w:eastAsia="Times New Roman" w:hAnsi="Courier New" w:cs="Courier New"/>
+          <w:color w:val="000000"/>
+          <w:sz w:val="18"/>
+          <w:szCs w:val="18"/>
+        </w:rPr>
+        <w:t>,</w:t>
+      </w:r>
+    </w:p>
+    <w:p>
+      <w:pPr>
+        <w:shd w:val="clear" w:color="auto" w:fill="FFFFFE"/>
+        <w:spacing w:after="0" w:line="270" w:lineRule="atLeast"/>
+        <w:rPr>
+          <w:rFonts w:ascii="Courier New" w:eastAsia="Times New Roman" w:hAnsi="Courier New" w:cs="Courier New"/>
+          <w:color w:val="000000"/>
+          <w:sz w:val="18"/>
+          <w:szCs w:val="18"/>
+        </w:rPr>
+      </w:pPr>
+      <w:r>
+        <w:rPr>
+          <w:rFonts w:ascii="Courier New" w:eastAsia="Times New Roman" w:hAnsi="Courier New" w:cs="Courier New"/>
+          <w:color w:val="000000"/>
+          <w:sz w:val="18"/>
+          <w:szCs w:val="18"/>
+        </w:rPr>
+        <w:t>    </w:t>
+      </w:r>
+      <w:r>
+        <w:rPr>
+          <w:rFonts w:ascii="Courier New" w:eastAsia="Times New Roman" w:hAnsi="Courier New" w:cs="Courier New"/>
+          <w:color w:val="A31515"/>
+          <w:sz w:val="18"/>
+          <w:szCs w:val="18"/>
+        </w:rPr>
+        <w:t>"</w:t>
+      </w:r>
+      <w:proofErr w:type="spellStart"/>
+      <w:proofErr w:type="gramStart"/>
+      <w:r>
+        <w:rPr>
+          <w:rFonts w:ascii="Courier New" w:eastAsia="Times New Roman" w:hAnsi="Courier New" w:cs="Courier New"/>
+          <w:color w:val="A31515"/>
+          <w:sz w:val="18"/>
+          <w:szCs w:val="18"/>
+        </w:rPr>
+        <w:t>available</w:t>
+      </w:r>
+      <w:proofErr w:type="gramEnd"/>
+      <w:r>
+        <w:rPr>
+          <w:rFonts w:ascii="Courier New" w:eastAsia="Times New Roman" w:hAnsi="Courier New" w:cs="Courier New"/>
+          <w:color w:val="A31515"/>
+          <w:sz w:val="18"/>
+          <w:szCs w:val="18"/>
+        </w:rPr>
+        <w:t>_copies</w:t>
+      </w:r>
+      <w:proofErr w:type="spellEnd"/>
+      <w:r>
+        <w:rPr>
+          <w:rFonts w:ascii="Courier New" w:eastAsia="Times New Roman" w:hAnsi="Courier New" w:cs="Courier New"/>
+          <w:color w:val="A31515"/>
+          <w:sz w:val="18"/>
+          <w:szCs w:val="18"/>
+        </w:rPr>
+        <w:t>"</w:t>
+      </w:r>
+      <w:r>
+        <w:rPr>
+          <w:rFonts w:ascii="Courier New" w:eastAsia="Times New Roman" w:hAnsi="Courier New" w:cs="Courier New"/>
+          <w:color w:val="000000"/>
+          <w:sz w:val="18"/>
+          <w:szCs w:val="18"/>
+        </w:rPr>
+        <w:t>: </w:t>
+      </w:r>
+      <w:r>
+        <w:rPr>
+          <w:rFonts w:ascii="Courier New" w:eastAsia="Times New Roman" w:hAnsi="Courier New" w:cs="Courier New"/>
+          <w:color w:val="098658"/>
+          <w:sz w:val="18"/>
+          <w:szCs w:val="18"/>
+        </w:rPr>
+        <w:t>4</w:t>
+      </w:r>
+    </w:p>
+    <w:p>
+      <w:pPr>
+        <w:shd w:val="clear" w:color="auto" w:fill="FFFFFE"/>
+        <w:spacing w:after="0" w:line="270" w:lineRule="atLeast"/>
+        <w:rPr>
+          <w:rFonts w:ascii="Courier New" w:eastAsia="Times New Roman" w:hAnsi="Courier New" w:cs="Courier New"/>
+          <w:color w:val="000000"/>
+          <w:sz w:val="18"/>
+          <w:szCs w:val="18"/>
+        </w:rPr>
+      </w:pPr>
+      <w:r>
+        <w:rPr>
+          <w:rFonts w:ascii="Courier New" w:eastAsia="Times New Roman" w:hAnsi="Courier New" w:cs="Courier New"/>
+          <w:color w:val="000000"/>
+          <w:sz w:val="18"/>
+          <w:szCs w:val="18"/>
+        </w:rPr>
+        <w:t>}</w:t>
+      </w:r>
+    </w:p>
+    <w:p>
+      <w:pPr>
+        <w:shd w:val="clear" w:color="auto" w:fill="FFFFFE"/>
+        <w:spacing w:after="0" w:line="270" w:lineRule="atLeast"/>
+        <w:rPr>
+          <w:rFonts w:ascii="Courier New" w:eastAsia="Times New Roman" w:hAnsi="Courier New" w:cs="Courier New"/>
+          <w:color w:val="000000"/>
+          <w:sz w:val="18"/>
+          <w:szCs w:val="18"/>
+        </w:rPr>
+      </w:pPr>
+    </w:p>
+    <w:p>
+      <w:pPr>
+        <w:shd w:val="clear" w:color="auto" w:fill="FFFFFE"/>
+        <w:spacing w:line="270" w:lineRule="atLeast"/>
+        <w:rPr>
+          <w:rFonts w:ascii="Courier New" w:eastAsia="Times New Roman" w:hAnsi="Courier New" w:cs="Courier New"/>
+          <w:color w:val="000000"/>
+          <w:sz w:val="18"/>
+          <w:szCs w:val="18"/>
+        </w:rPr>
+      </w:pPr>
+      <w:r>
+        <w:t xml:space="preserve">JSON </w:t>
+      </w:r>
+      <w:r>
+        <w:t xml:space="preserve">Input for </w:t>
+      </w:r>
+      <w:r>
+        <w:t>Members</w:t>
+      </w:r>
+      <w:r>
+        <w:t>: create and update</w:t>
+      </w:r>
+      <w:r>
         <w:br/>
       </w:r>
+      <w:r>
+        <w:rPr>
+          <w:rFonts w:ascii="Courier New" w:eastAsia="Times New Roman" w:hAnsi="Courier New" w:cs="Courier New"/>
+          <w:color w:val="000000"/>
+          <w:sz w:val="18"/>
+          <w:szCs w:val="18"/>
+        </w:rPr>
+        <w:t>{</w:t>
+      </w:r>
+    </w:p>
+    <w:p>
+      <w:pPr>
+        <w:shd w:val="clear" w:color="auto" w:fill="FFFFFE"/>
+        <w:spacing w:after="0" w:line="270" w:lineRule="atLeast"/>
+        <w:rPr>
+          <w:rFonts w:ascii="Courier New" w:eastAsia="Times New Roman" w:hAnsi="Courier New" w:cs="Courier New"/>
+          <w:color w:val="000000"/>
+          <w:sz w:val="18"/>
+          <w:szCs w:val="18"/>
+        </w:rPr>
+      </w:pPr>
+      <w:r>
+        <w:rPr>
+          <w:rFonts w:ascii="Courier New" w:eastAsia="Times New Roman" w:hAnsi="Courier New" w:cs="Courier New"/>
+          <w:color w:val="000000"/>
+          <w:sz w:val="18"/>
+          <w:szCs w:val="18"/>
+        </w:rPr>
+        <w:t>    </w:t>
+      </w:r>
+      <w:r>
+        <w:rPr>
+          <w:rFonts w:ascii="Courier New" w:eastAsia="Times New Roman" w:hAnsi="Courier New" w:cs="Courier New"/>
+          <w:color w:val="A31515"/>
+          <w:sz w:val="18"/>
+          <w:szCs w:val="18"/>
+        </w:rPr>
+        <w:t>"FirstName"</w:t>
+      </w:r>
+      <w:r>
+        <w:rPr>
+          <w:rFonts w:ascii="Courier New" w:eastAsia="Times New Roman" w:hAnsi="Courier New" w:cs="Courier New"/>
+          <w:color w:val="000000"/>
+          <w:sz w:val="18"/>
+          <w:szCs w:val="18"/>
+        </w:rPr>
+        <w:t>: </w:t>
+      </w:r>
+      <w:r>
+        <w:rPr>
+          <w:rFonts w:ascii="Courier New" w:eastAsia="Times New Roman" w:hAnsi="Courier New" w:cs="Courier New"/>
+          <w:color w:val="0451A5"/>
+          <w:sz w:val="18"/>
+          <w:szCs w:val="18"/>
+        </w:rPr>
+        <w:t>"Daniel"</w:t>
+      </w:r>
+      <w:r>
+        <w:rPr>
+          <w:rFonts w:ascii="Courier New" w:eastAsia="Times New Roman" w:hAnsi="Courier New" w:cs="Courier New"/>
+          <w:color w:val="000000"/>
+          <w:sz w:val="18"/>
+          <w:szCs w:val="18"/>
+        </w:rPr>
+        <w:t>,</w:t>
+      </w:r>
+    </w:p>
+    <w:p>
+      <w:pPr>
+        <w:shd w:val="clear" w:color="auto" w:fill="FFFFFE"/>
+        <w:spacing w:after="0" w:line="270" w:lineRule="atLeast"/>
+        <w:rPr>
+          <w:rFonts w:ascii="Courier New" w:eastAsia="Times New Roman" w:hAnsi="Courier New" w:cs="Courier New"/>
+          <w:color w:val="000000"/>
+          <w:sz w:val="18"/>
+          <w:szCs w:val="18"/>
+        </w:rPr>
+      </w:pPr>
+      <w:r>
+        <w:rPr>
+          <w:rFonts w:ascii="Courier New" w:eastAsia="Times New Roman" w:hAnsi="Courier New" w:cs="Courier New"/>
+          <w:color w:val="000000"/>
+          <w:sz w:val="18"/>
+          <w:szCs w:val="18"/>
+        </w:rPr>
+        <w:t>    </w:t>
+      </w:r>
+      <w:r>
+        <w:rPr>
+          <w:rFonts w:ascii="Courier New" w:eastAsia="Times New Roman" w:hAnsi="Courier New" w:cs="Courier New"/>
+          <w:color w:val="A31515"/>
+          <w:sz w:val="18"/>
+          <w:szCs w:val="18"/>
+        </w:rPr>
+        <w:t>"</w:t>
+      </w:r>
       <w:proofErr w:type="spellStart"/>
       <w:r>
-        <w:t>available_copies</w:t>
+        <w:rPr>
+          <w:rFonts w:ascii="Courier New" w:eastAsia="Times New Roman" w:hAnsi="Courier New" w:cs="Courier New"/>
+          <w:color w:val="A31515"/>
+          <w:sz w:val="18"/>
+          <w:szCs w:val="18"/>
+        </w:rPr>
+        <w:t>LastName</w:t>
       </w:r>
       <w:proofErr w:type="spellEnd"/>
       <w:r>
-        <w:t xml:space="preserve"> should make Nullable since there </w:t>
-      </w:r>
-      <w:r>
-        <w:t>is</w:t>
-      </w:r>
-      <w:r>
-        <w:t xml:space="preserve"> scenario if only 1 copy of a book is totally available and its already </w:t>
-      </w:r>
+        <w:rPr>
+          <w:rFonts w:ascii="Courier New" w:eastAsia="Times New Roman" w:hAnsi="Courier New" w:cs="Courier New"/>
+          <w:color w:val="A31515"/>
+          <w:sz w:val="18"/>
+          <w:szCs w:val="18"/>
+        </w:rPr>
+        <w:t>"</w:t>
+      </w:r>
+      <w:r>
+        <w:rPr>
+          <w:rFonts w:ascii="Courier New" w:eastAsia="Times New Roman" w:hAnsi="Courier New" w:cs="Courier New"/>
+          <w:color w:val="000000"/>
+          <w:sz w:val="18"/>
+          <w:szCs w:val="18"/>
+        </w:rPr>
+        <w:t>: </w:t>
+      </w:r>
+      <w:r>
+        <w:rPr>
+          <w:rFonts w:ascii="Courier New" w:eastAsia="Times New Roman" w:hAnsi="Courier New" w:cs="Courier New"/>
+          <w:color w:val="0451A5"/>
+          <w:sz w:val="18"/>
+          <w:szCs w:val="18"/>
+        </w:rPr>
+        <w:t>"Brown"</w:t>
+      </w:r>
+      <w:r>
+        <w:rPr>
+          <w:rFonts w:ascii="Courier New" w:eastAsia="Times New Roman" w:hAnsi="Courier New" w:cs="Courier New"/>
+          <w:color w:val="000000"/>
+          <w:sz w:val="18"/>
+          <w:szCs w:val="18"/>
+        </w:rPr>
+        <w:t>,</w:t>
+      </w:r>
+    </w:p>
+    <w:p>
+      <w:pPr>
+        <w:shd w:val="clear" w:color="auto" w:fill="FFFFFE"/>
+        <w:spacing w:after="0" w:line="270" w:lineRule="atLeast"/>
+        <w:rPr>
+          <w:rFonts w:ascii="Courier New" w:eastAsia="Times New Roman" w:hAnsi="Courier New" w:cs="Courier New"/>
+          <w:color w:val="000000"/>
+          <w:sz w:val="18"/>
+          <w:szCs w:val="18"/>
+        </w:rPr>
+      </w:pPr>
+      <w:r>
+        <w:rPr>
+          <w:rFonts w:ascii="Courier New" w:eastAsia="Times New Roman" w:hAnsi="Courier New" w:cs="Courier New"/>
+          <w:color w:val="000000"/>
+          <w:sz w:val="18"/>
+          <w:szCs w:val="18"/>
+        </w:rPr>
+        <w:t>    </w:t>
+      </w:r>
+      <w:r>
+        <w:rPr>
+          <w:rFonts w:ascii="Courier New" w:eastAsia="Times New Roman" w:hAnsi="Courier New" w:cs="Courier New"/>
+          <w:color w:val="A31515"/>
+          <w:sz w:val="18"/>
+          <w:szCs w:val="18"/>
+        </w:rPr>
+        <w:t>"Email"</w:t>
+      </w:r>
+      <w:r>
+        <w:rPr>
+          <w:rFonts w:ascii="Courier New" w:eastAsia="Times New Roman" w:hAnsi="Courier New" w:cs="Courier New"/>
+          <w:color w:val="000000"/>
+          <w:sz w:val="18"/>
+          <w:szCs w:val="18"/>
+        </w:rPr>
+        <w:t>: </w:t>
+      </w:r>
+      <w:r>
+        <w:rPr>
+          <w:rFonts w:ascii="Courier New" w:eastAsia="Times New Roman" w:hAnsi="Courier New" w:cs="Courier New"/>
+          <w:color w:val="0451A5"/>
+          <w:sz w:val="18"/>
+          <w:szCs w:val="18"/>
+        </w:rPr>
+        <w:t>"daniel.brown@example.com"</w:t>
+      </w:r>
+      <w:r>
+        <w:rPr>
+          <w:rFonts w:ascii="Courier New" w:eastAsia="Times New Roman" w:hAnsi="Courier New" w:cs="Courier New"/>
+          <w:color w:val="000000"/>
+          <w:sz w:val="18"/>
+          <w:szCs w:val="18"/>
+        </w:rPr>
+        <w:t>,</w:t>
+      </w:r>
+    </w:p>
+    <w:p>
+      <w:pPr>
+        <w:shd w:val="clear" w:color="auto" w:fill="FFFFFE"/>
+        <w:spacing w:after="0" w:line="270" w:lineRule="atLeast"/>
+        <w:rPr>
+          <w:rFonts w:ascii="Courier New" w:eastAsia="Times New Roman" w:hAnsi="Courier New" w:cs="Courier New"/>
+          <w:color w:val="000000"/>
+          <w:sz w:val="18"/>
+          <w:szCs w:val="18"/>
+        </w:rPr>
+      </w:pPr>
+      <w:r>
+        <w:rPr>
+          <w:rFonts w:ascii="Courier New" w:eastAsia="Times New Roman" w:hAnsi="Courier New" w:cs="Courier New"/>
+          <w:color w:val="000000"/>
+          <w:sz w:val="18"/>
+          <w:szCs w:val="18"/>
+        </w:rPr>
+        <w:t>    </w:t>
+      </w:r>
+      <w:r>
+        <w:rPr>
+          <w:rFonts w:ascii="Courier New" w:eastAsia="Times New Roman" w:hAnsi="Courier New" w:cs="Courier New"/>
+          <w:color w:val="A31515"/>
+          <w:sz w:val="18"/>
+          <w:szCs w:val="18"/>
+        </w:rPr>
+        <w:t>"</w:t>
+      </w:r>
+      <w:proofErr w:type="spellStart"/>
+      <w:r>
+        <w:rPr>
+          <w:rFonts w:ascii="Courier New" w:eastAsia="Times New Roman" w:hAnsi="Courier New" w:cs="Courier New"/>
+          <w:color w:val="A31515"/>
+          <w:sz w:val="18"/>
+          <w:szCs w:val="18"/>
+        </w:rPr>
+        <w:t>DateOfBirth</w:t>
+      </w:r>
+      <w:proofErr w:type="spellEnd"/>
+      <w:r>
+        <w:rPr>
+          <w:rFonts w:ascii="Courier New" w:eastAsia="Times New Roman" w:hAnsi="Courier New" w:cs="Courier New"/>
+          <w:color w:val="A31515"/>
+          <w:sz w:val="18"/>
+          <w:szCs w:val="18"/>
+        </w:rPr>
+        <w:t>"</w:t>
+      </w:r>
+      <w:r>
+        <w:rPr>
+          <w:rFonts w:ascii="Courier New" w:eastAsia="Times New Roman" w:hAnsi="Courier New" w:cs="Courier New"/>
+          <w:color w:val="000000"/>
+          <w:sz w:val="18"/>
+          <w:szCs w:val="18"/>
+        </w:rPr>
+        <w:t>: </w:t>
+      </w:r>
+      <w:r>
+        <w:rPr>
+          <w:rFonts w:ascii="Courier New" w:eastAsia="Times New Roman" w:hAnsi="Courier New" w:cs="Courier New"/>
+          <w:color w:val="0451A5"/>
+          <w:sz w:val="18"/>
+          <w:szCs w:val="18"/>
+        </w:rPr>
+        <w:t>"1995-07-25T18:00:00Z"</w:t>
+      </w:r>
+    </w:p>
+    <w:p>
+      <w:pPr>
+        <w:shd w:val="clear" w:color="auto" w:fill="FFFFFE"/>
+        <w:spacing w:after="0" w:line="270" w:lineRule="atLeast"/>
+        <w:rPr>
+          <w:rFonts w:ascii="Courier New" w:eastAsia="Times New Roman" w:hAnsi="Courier New" w:cs="Courier New"/>
+          <w:color w:val="000000"/>
+          <w:sz w:val="18"/>
+          <w:szCs w:val="18"/>
+        </w:rPr>
+      </w:pPr>
+      <w:r>
+        <w:rPr>
+          <w:rFonts w:ascii="Courier New" w:eastAsia="Times New Roman" w:hAnsi="Courier New" w:cs="Courier New"/>
+          <w:color w:val="000000"/>
+          <w:sz w:val="18"/>
+          <w:szCs w:val="18"/>
+        </w:rPr>
+        <w:t>}</w:t>
+      </w:r>
+    </w:p>
+    <w:p>
+      <w:pPr>
+        <w:shd w:val="clear" w:color="auto" w:fill="FFFFFE"/>
+        <w:spacing w:after="0" w:line="270" w:lineRule="atLeast"/>
+        <w:rPr>
+          <w:rFonts w:ascii="Courier New" w:eastAsia="Times New Roman" w:hAnsi="Courier New" w:cs="Courier New"/>
+          <w:color w:val="000000"/>
+          <w:sz w:val="18"/>
+          <w:szCs w:val="18"/>
+        </w:rPr>
+      </w:pPr>
+    </w:p>
+    <w:p>
+      <w:pPr>
+        <w:shd w:val="clear" w:color="auto" w:fill="FFFFFE"/>
+        <w:spacing w:line="270" w:lineRule="atLeast"/>
+        <w:rPr>
+          <w:rFonts w:ascii="Courier New" w:eastAsia="Times New Roman" w:hAnsi="Courier New" w:cs="Courier New"/>
+          <w:color w:val="000000"/>
+          <w:sz w:val="18"/>
+          <w:szCs w:val="18"/>
+        </w:rPr>
+      </w:pPr>
+      <w:r>
+        <w:t xml:space="preserve">JSON Input for </w:t>
+      </w:r>
+      <w:proofErr w:type="spellStart"/>
       <w:proofErr w:type="gramStart"/>
       <w:r>
-        <w:t>rent</w:t>
-      </w:r>
-      <w:r>
-        <w:t>ed</w:t>
-      </w:r>
-      <w:r>
-        <w:t xml:space="preserve"> ,</w:t>
+        <w:t>BorrowedBooks</w:t>
+      </w:r>
+      <w:proofErr w:type="spellEnd"/>
+      <w:r>
+        <w:t xml:space="preserve"> :Lend</w:t>
       </w:r>
       <w:proofErr w:type="gramEnd"/>
       <w:r>
-        <w:t xml:space="preserve"> in such cases </w:t>
+        <w:t xml:space="preserve"> &amp; Adding to Waitlists</w:t>
+      </w:r>
+      <w:r>
+        <w:br/>
+      </w:r>
+      <w:r>
+        <w:rPr>
+          <w:rFonts w:ascii="Courier New" w:eastAsia="Times New Roman" w:hAnsi="Courier New" w:cs="Courier New"/>
+          <w:color w:val="000000"/>
+          <w:sz w:val="18"/>
+          <w:szCs w:val="18"/>
+        </w:rPr>
+        <w:t>{</w:t>
+      </w:r>
+    </w:p>
+    <w:p>
+      <w:pPr>
+        <w:shd w:val="clear" w:color="auto" w:fill="FFFFFE"/>
+        <w:spacing w:after="0" w:line="270" w:lineRule="atLeast"/>
+        <w:rPr>
+          <w:rFonts w:ascii="Courier New" w:eastAsia="Times New Roman" w:hAnsi="Courier New" w:cs="Courier New"/>
+          <w:color w:val="000000"/>
+          <w:sz w:val="18"/>
+          <w:szCs w:val="18"/>
+        </w:rPr>
+      </w:pPr>
+      <w:r>
+        <w:rPr>
+          <w:rFonts w:ascii="Courier New" w:eastAsia="Times New Roman" w:hAnsi="Courier New" w:cs="Courier New"/>
+          <w:color w:val="000000"/>
+          <w:sz w:val="18"/>
+          <w:szCs w:val="18"/>
+        </w:rPr>
+        <w:t>     </w:t>
+      </w:r>
+      <w:r>
+        <w:rPr>
+          <w:rFonts w:ascii="Courier New" w:eastAsia="Times New Roman" w:hAnsi="Courier New" w:cs="Courier New"/>
+          <w:color w:val="A31515"/>
+          <w:sz w:val="18"/>
+          <w:szCs w:val="18"/>
+        </w:rPr>
+        <w:t>"MemberId"</w:t>
+      </w:r>
+      <w:r>
+        <w:rPr>
+          <w:rFonts w:ascii="Courier New" w:eastAsia="Times New Roman" w:hAnsi="Courier New" w:cs="Courier New"/>
+          <w:color w:val="000000"/>
+          <w:sz w:val="18"/>
+          <w:szCs w:val="18"/>
+        </w:rPr>
+        <w:t>:</w:t>
+      </w:r>
+      <w:r>
+        <w:rPr>
+          <w:rFonts w:ascii="Courier New" w:eastAsia="Times New Roman" w:hAnsi="Courier New" w:cs="Courier New"/>
+          <w:color w:val="098658"/>
+          <w:sz w:val="18"/>
+          <w:szCs w:val="18"/>
+        </w:rPr>
+        <w:t>8</w:t>
+      </w:r>
+      <w:r>
+        <w:rPr>
+          <w:rFonts w:ascii="Courier New" w:eastAsia="Times New Roman" w:hAnsi="Courier New" w:cs="Courier New"/>
+          <w:color w:val="000000"/>
+          <w:sz w:val="18"/>
+          <w:szCs w:val="18"/>
+        </w:rPr>
+        <w:t>,</w:t>
+      </w:r>
+    </w:p>
+    <w:p>
+      <w:pPr>
+        <w:shd w:val="clear" w:color="auto" w:fill="FFFFFE"/>
+        <w:spacing w:after="0" w:line="270" w:lineRule="atLeast"/>
+        <w:rPr>
+          <w:rFonts w:ascii="Courier New" w:eastAsia="Times New Roman" w:hAnsi="Courier New" w:cs="Courier New"/>
+          <w:color w:val="000000"/>
+          <w:sz w:val="18"/>
+          <w:szCs w:val="18"/>
+        </w:rPr>
+      </w:pPr>
+      <w:r>
+        <w:rPr>
+          <w:rFonts w:ascii="Courier New" w:eastAsia="Times New Roman" w:hAnsi="Courier New" w:cs="Courier New"/>
+          <w:color w:val="000000"/>
+          <w:sz w:val="18"/>
+          <w:szCs w:val="18"/>
+        </w:rPr>
+        <w:t>     </w:t>
+      </w:r>
+      <w:r>
+        <w:rPr>
+          <w:rFonts w:ascii="Courier New" w:eastAsia="Times New Roman" w:hAnsi="Courier New" w:cs="Courier New"/>
+          <w:color w:val="A31515"/>
+          <w:sz w:val="18"/>
+          <w:szCs w:val="18"/>
+        </w:rPr>
+        <w:t>"Barcode"</w:t>
+      </w:r>
+      <w:r>
+        <w:rPr>
+          <w:rFonts w:ascii="Courier New" w:eastAsia="Times New Roman" w:hAnsi="Courier New" w:cs="Courier New"/>
+          <w:color w:val="000000"/>
+          <w:sz w:val="18"/>
+          <w:szCs w:val="18"/>
+        </w:rPr>
+        <w:t>:</w:t>
+      </w:r>
+      <w:r>
+        <w:rPr>
+          <w:rFonts w:ascii="Courier New" w:eastAsia="Times New Roman" w:hAnsi="Courier New" w:cs="Courier New"/>
+          <w:color w:val="0451A5"/>
+          <w:sz w:val="18"/>
+          <w:szCs w:val="18"/>
+        </w:rPr>
+        <w:t>"HISTORY785"</w:t>
+      </w:r>
+    </w:p>
+    <w:p>
+      <w:pPr>
+        <w:shd w:val="clear" w:color="auto" w:fill="FFFFFE"/>
+        <w:spacing w:after="0" w:line="270" w:lineRule="atLeast"/>
+        <w:rPr>
+          <w:rFonts w:ascii="Courier New" w:eastAsia="Times New Roman" w:hAnsi="Courier New" w:cs="Courier New"/>
+          <w:color w:val="000000"/>
+          <w:sz w:val="18"/>
+          <w:szCs w:val="18"/>
+        </w:rPr>
+      </w:pPr>
+      <w:r>
+        <w:rPr>
+          <w:rFonts w:ascii="Courier New" w:eastAsia="Times New Roman" w:hAnsi="Courier New" w:cs="Courier New"/>
+          <w:color w:val="000000"/>
+          <w:sz w:val="18"/>
+          <w:szCs w:val="18"/>
+        </w:rPr>
+        <w:t>}</w:t>
+      </w:r>
+    </w:p>
+    <w:p>
+      <w:pPr>
+        <w:shd w:val="clear" w:color="auto" w:fill="FFFFFE"/>
+        <w:spacing w:after="0" w:line="270" w:lineRule="atLeast"/>
+        <w:rPr>
+          <w:rFonts w:ascii="Courier New" w:eastAsia="Times New Roman" w:hAnsi="Courier New" w:cs="Courier New"/>
+          <w:color w:val="000000"/>
+          <w:sz w:val="18"/>
+          <w:szCs w:val="18"/>
+        </w:rPr>
+      </w:pPr>
+      <w:r>
+        <w:t xml:space="preserve">JSON Input for </w:t>
       </w:r>
       <w:proofErr w:type="spellStart"/>
       <w:r>
-        <w:t>available_copy</w:t>
+        <w:t>BorrowedBooks</w:t>
       </w:r>
       <w:proofErr w:type="spellEnd"/>
       <w:r>
-        <w:t xml:space="preserve"> will be zero hence should accept null.</w:t>
-      </w:r>
-    </w:p>
-    <w:p/>
-    <w:p>
-      <w:r>
-        <w:t xml:space="preserve">Used Entity Framework </w:t>
-      </w:r>
-      <w:proofErr w:type="spellStart"/>
-      <w:r>
-        <w:t>Codefirst</w:t>
-      </w:r>
-      <w:proofErr w:type="spellEnd"/>
-      <w:r>
-        <w:t xml:space="preserve"> </w:t>
+        <w:t>: Return</w:t>
+      </w:r>
+      <w:r>
+        <w:t xml:space="preserve"> of </w:t>
       </w:r>
       <w:proofErr w:type="gramStart"/>
       <w:r>
-        <w:t>approach .</w:t>
+        <w:t>books</w:t>
       </w:r>
       <w:proofErr w:type="gramEnd"/>
+    </w:p>
+    <w:p>
+      <w:pPr>
+        <w:shd w:val="clear" w:color="auto" w:fill="FFFFFE"/>
+        <w:spacing w:line="270" w:lineRule="atLeast"/>
+        <w:rPr>
+          <w:rFonts w:ascii="Courier New" w:eastAsia="Times New Roman" w:hAnsi="Courier New" w:cs="Courier New"/>
+          <w:color w:val="000000"/>
+          <w:sz w:val="18"/>
+          <w:szCs w:val="18"/>
+        </w:rPr>
+      </w:pPr>
+      <w:r>
+        <w:br/>
+      </w:r>
+      <w:r>
+        <w:rPr>
+          <w:rFonts w:ascii="Courier New" w:eastAsia="Times New Roman" w:hAnsi="Courier New" w:cs="Courier New"/>
+          <w:color w:val="000000"/>
+          <w:sz w:val="18"/>
+          <w:szCs w:val="18"/>
+        </w:rPr>
+        <w:t>{</w:t>
+      </w:r>
+    </w:p>
+    <w:p>
+      <w:pPr>
+        <w:shd w:val="clear" w:color="auto" w:fill="FFFFFE"/>
+        <w:spacing w:after="0" w:line="270" w:lineRule="atLeast"/>
+        <w:rPr>
+          <w:rFonts w:ascii="Courier New" w:eastAsia="Times New Roman" w:hAnsi="Courier New" w:cs="Courier New"/>
+          <w:color w:val="000000"/>
+          <w:sz w:val="18"/>
+          <w:szCs w:val="18"/>
+        </w:rPr>
+      </w:pPr>
+      <w:r>
+        <w:rPr>
+          <w:rFonts w:ascii="Courier New" w:eastAsia="Times New Roman" w:hAnsi="Courier New" w:cs="Courier New"/>
+          <w:color w:val="000000"/>
+          <w:sz w:val="18"/>
+          <w:szCs w:val="18"/>
+        </w:rPr>
+        <w:t>     </w:t>
+      </w:r>
+      <w:r>
+        <w:rPr>
+          <w:rFonts w:ascii="Courier New" w:eastAsia="Times New Roman" w:hAnsi="Courier New" w:cs="Courier New"/>
+          <w:color w:val="A31515"/>
+          <w:sz w:val="18"/>
+          <w:szCs w:val="18"/>
+        </w:rPr>
+        <w:t>"Barcode"</w:t>
+      </w:r>
+      <w:r>
+        <w:rPr>
+          <w:rFonts w:ascii="Courier New" w:eastAsia="Times New Roman" w:hAnsi="Courier New" w:cs="Courier New"/>
+          <w:color w:val="000000"/>
+          <w:sz w:val="18"/>
+          <w:szCs w:val="18"/>
+        </w:rPr>
+        <w:t>:</w:t>
+      </w:r>
+      <w:r>
+        <w:rPr>
+          <w:rFonts w:ascii="Courier New" w:eastAsia="Times New Roman" w:hAnsi="Courier New" w:cs="Courier New"/>
+          <w:color w:val="0451A5"/>
+          <w:sz w:val="18"/>
+          <w:szCs w:val="18"/>
+        </w:rPr>
+        <w:t>"HISTORY785"</w:t>
+      </w:r>
+    </w:p>
+    <w:p>
+      <w:pPr>
+        <w:shd w:val="clear" w:color="auto" w:fill="FFFFFE"/>
+        <w:spacing w:after="0" w:line="270" w:lineRule="atLeast"/>
+      </w:pPr>
+      <w:r>
+        <w:rPr>
+          <w:rFonts w:ascii="Courier New" w:eastAsia="Times New Roman" w:hAnsi="Courier New" w:cs="Courier New"/>
+          <w:color w:val="000000"/>
+          <w:sz w:val="18"/>
+          <w:szCs w:val="18"/>
+        </w:rPr>
+        <w:t>}</w:t>
+      </w:r>
+      <w:r>
+        <w:rPr>
+          <w:rFonts w:ascii="Courier New" w:eastAsia="Times New Roman" w:hAnsi="Courier New" w:cs="Courier New"/>
+          <w:color w:val="000000"/>
+          <w:sz w:val="18"/>
+          <w:szCs w:val="18"/>
+        </w:rPr>
+        <w:br/>
+      </w:r>
+    </w:p>
+    <w:p>
       <w:r>
         <w:br/>
       </w:r>
@@ -3733,7 +5066,7 @@
   <w:style w:type="paragraph" w:default="1" w:styleId="Normal">
     <w:name w:val="Normal"/>
     <w:qFormat/>
-    <w:rsid w:val="009C47EE"/>
+    <w:rsid w:val="002F1AA9"/>
   </w:style>
   <w:style w:type="character" w:default="1" w:styleId="DefaultParagraphFont">
     <w:name w:val="Default Paragraph Font"/>

</xml_diff>